<commit_message>
docs e listener log impl (start)
</commit_message>
<xml_diff>
--- a/Docs/Demo/SBATCH/02-STATUS/SBATCH3 STATUS AFU.docx
+++ b/Docs/Demo/SBATCH/02-STATUS/SBATCH3 STATUS AFU.docx
@@ -109,10 +109,16 @@
       </w:r>
       <w:proofErr w:type="spellEnd"/>
       <w:r>
-        <w:t xml:space="preserve"> (sequenziale)</w:t>
-      </w:r>
-      <w:bookmarkStart w:id="0" w:name="_GoBack"/>
-      <w:bookmarkEnd w:id="0"/>
+        <w:t xml:space="preserve"> (</w:t>
+      </w:r>
+      <w:proofErr w:type="spellStart"/>
+      <w:r>
+        <w:t>sequenziale</w:t>
+      </w:r>
+      <w:proofErr w:type="spellEnd"/>
+      <w:r>
+        <w:t>)</w:t>
+      </w:r>
       <w:r>
         <w:t xml:space="preserve"> </w:t>
       </w:r>
@@ -259,6 +265,28 @@
         <w:t>BeanHolder</w:t>
       </w:r>
       <w:proofErr w:type="spellEnd"/>
+    </w:p>
+    <w:p>
+      <w:pPr>
+        <w:pStyle w:val="ListParagraph"/>
+        <w:numPr>
+          <w:ilvl w:val="0"/>
+          <w:numId w:val="1"/>
+        </w:numPr>
+      </w:pPr>
+      <w:r>
+        <w:t xml:space="preserve">Listeners a </w:t>
+      </w:r>
+      <w:proofErr w:type="spellStart"/>
+      <w:r>
+        <w:t>livello</w:t>
+      </w:r>
+      <w:proofErr w:type="spellEnd"/>
+      <w:r>
+        <w:t xml:space="preserve"> Job e Step (context dove put/get attributes)</w:t>
+      </w:r>
+      <w:bookmarkStart w:id="0" w:name="_GoBack"/>
+      <w:bookmarkEnd w:id="0"/>
     </w:p>
     <w:p>
       <w:pPr>

</xml_diff>